<commit_message>
EDSMID/EDDB remove and clean up IDs
Fixed from EDCore - see entry
ActionEvent unimplmented Ross
Ross Removed from system info
EDDB download removed from controller
Sorted menu options in Admin, added user index remake, fill in positions, removed clear EDSM IDs from journal
</commit_message>
<xml_diff>
--- a/Docs/Action V21.docx
+++ b/Docs/Action V21.docx
@@ -26246,7 +26246,40 @@
         </w:numPr>
       </w:pPr>
       <w:r>
-        <w:t>ROSS: Open the ROSS web page on this entry</w:t>
+        <w:t>ROSS:</w:t>
+      </w:r>
+      <w:r>
+        <w:t xml:space="preserve"> Removed in </w:t>
+      </w:r>
+      <w:r>
+        <w:rPr>
+          <w:vertAlign w:val="superscript"/>
+        </w:rPr>
+        <w:t>[21]</w:t>
+      </w:r>
+      <w:r>
+        <w:t xml:space="preserve"> </w:t>
+      </w:r>
+    </w:p>
+    <w:p>
+      <w:pPr>
+        <w:pStyle w:val="ListParagraph"/>
+        <w:numPr>
+          <w:ilvl w:val="0"/>
+          <w:numId w:val="3"/>
+        </w:numPr>
+      </w:pPr>
+      <w:r>
+        <w:t>EDDB: Open the EDDB web page on this entry</w:t>
+      </w:r>
+      <w:r>
+        <w:t xml:space="preserve"> </w:t>
+      </w:r>
+      <w:r>
+        <w:rPr>
+          <w:vertAlign w:val="superscript"/>
+        </w:rPr>
+        <w:t>[10.4.2]</w:t>
       </w:r>
     </w:p>
     <w:p>
@@ -26258,7 +26291,7 @@
         </w:numPr>
       </w:pPr>
       <w:r>
-        <w:t>Prefix + URL will have the URL of the ROSS page, or empty if system is not known to the program in ROSS.</w:t>
+        <w:t>Prefix + URL will have the URL of the EDDB page, or empty if system is not known to the program in EDDB.</w:t>
       </w:r>
     </w:p>
     <w:p>
@@ -26270,16 +26303,7 @@
         </w:numPr>
       </w:pPr>
       <w:r>
-        <w:t>EDDB: Open the EDDB web page on this entry</w:t>
-      </w:r>
-      <w:r>
-        <w:t xml:space="preserve"> </w:t>
-      </w:r>
-      <w:r>
-        <w:rPr>
-          <w:vertAlign w:val="superscript"/>
-        </w:rPr>
-        <w:t>[10.4.2]</w:t>
+        <w:t>INFO: Return more information on the event, as per:</w:t>
       </w:r>
     </w:p>
     <w:p>
@@ -26291,19 +26315,10 @@
         </w:numPr>
       </w:pPr>
       <w:r>
-        <w:t>Prefix + URL will have the URL of the EDDB page, or empty if system is not known to the program in EDDB.</w:t>
-      </w:r>
-    </w:p>
-    <w:p>
-      <w:pPr>
-        <w:pStyle w:val="ListParagraph"/>
-        <w:numPr>
-          <w:ilvl w:val="0"/>
-          <w:numId w:val="3"/>
-        </w:numPr>
-      </w:pPr>
-      <w:r>
-        <w:t>INFO: Return more information on the event, as per:</w:t>
+        <w:t>Section 3.2,</w:t>
+      </w:r>
+      <w:r>
+        <w:t xml:space="preserve"> System Variables Further Information </w:t>
       </w:r>
     </w:p>
     <w:p>
@@ -26318,7 +26333,7 @@
         <w:t>Section 3.2,</w:t>
       </w:r>
       <w:r>
-        <w:t xml:space="preserve"> System Variables Further Information </w:t>
+        <w:t xml:space="preserve"> Event Variables Further Information</w:t>
       </w:r>
     </w:p>
     <w:p>
@@ -26333,7 +26348,19 @@
         <w:t>Section 3.2,</w:t>
       </w:r>
       <w:r>
-        <w:t xml:space="preserve"> Event Variables Further Information</w:t>
+        <w:t xml:space="preserve"> Ship Module Variables.</w:t>
+      </w:r>
+    </w:p>
+    <w:p>
+      <w:pPr>
+        <w:pStyle w:val="ListParagraph"/>
+        <w:numPr>
+          <w:ilvl w:val="0"/>
+          <w:numId w:val="3"/>
+        </w:numPr>
+      </w:pPr>
+      <w:r>
+        <w:t>MISSIONS: Return more information on the event, as per:</w:t>
       </w:r>
     </w:p>
     <w:p>
@@ -26345,10 +26372,7 @@
         </w:numPr>
       </w:pPr>
       <w:r>
-        <w:t>Section 3.2,</w:t>
-      </w:r>
-      <w:r>
-        <w:t xml:space="preserve"> Ship Module Variables.</w:t>
+        <w:t>Section 3.2, Mission Information at that point in history.</w:t>
       </w:r>
     </w:p>
     <w:p>
@@ -26360,7 +26384,284 @@
         </w:numPr>
       </w:pPr>
       <w:r>
-        <w:t>MISSIONS: Return more information on the event, as per:</w:t>
+        <w:t>NOTE “note</w:t>
+      </w:r>
+      <w:proofErr w:type="gramStart"/>
+      <w:r>
+        <w:t>” :</w:t>
+      </w:r>
+      <w:proofErr w:type="gramEnd"/>
+      <w:r>
+        <w:t xml:space="preserve"> Set note on journal entry </w:t>
+      </w:r>
+      <w:r>
+        <w:rPr>
+          <w:vertAlign w:val="superscript"/>
+        </w:rPr>
+        <w:t>[</w:t>
+      </w:r>
+      <w:r>
+        <w:rPr>
+          <w:vertAlign w:val="superscript"/>
+        </w:rPr>
+        <w:t>12</w:t>
+      </w:r>
+      <w:r>
+        <w:rPr>
+          <w:vertAlign w:val="superscript"/>
+        </w:rPr>
+        <w:t>]</w:t>
+      </w:r>
+    </w:p>
+    <w:p>
+      <w:pPr>
+        <w:pStyle w:val="ListParagraph"/>
+        <w:numPr>
+          <w:ilvl w:val="0"/>
+          <w:numId w:val="3"/>
+        </w:numPr>
+      </w:pPr>
+      <w:r>
+        <w:t>SET</w:t>
+      </w:r>
+      <w:r>
+        <w:t>START</w:t>
+      </w:r>
+      <w:r>
+        <w:t>MARKER</w:t>
+      </w:r>
+      <w:r>
+        <w:t xml:space="preserve">: Set start </w:t>
+      </w:r>
+      <w:r>
+        <w:t>marker,</w:t>
+      </w:r>
+      <w:r>
+        <w:t xml:space="preserve"> clear stop</w:t>
+      </w:r>
+      <w:r>
+        <w:t>. You must call Perform Refresh to update the screen.</w:t>
+      </w:r>
+      <w:r>
+        <w:t xml:space="preserve"> </w:t>
+      </w:r>
+      <w:r>
+        <w:rPr>
+          <w:vertAlign w:val="superscript"/>
+        </w:rPr>
+        <w:t>[</w:t>
+      </w:r>
+      <w:r>
+        <w:rPr>
+          <w:vertAlign w:val="superscript"/>
+        </w:rPr>
+        <w:t>13</w:t>
+      </w:r>
+      <w:r>
+        <w:rPr>
+          <w:vertAlign w:val="superscript"/>
+        </w:rPr>
+        <w:t>]</w:t>
+      </w:r>
+    </w:p>
+    <w:p>
+      <w:pPr>
+        <w:pStyle w:val="ListParagraph"/>
+        <w:numPr>
+          <w:ilvl w:val="0"/>
+          <w:numId w:val="3"/>
+        </w:numPr>
+      </w:pPr>
+      <w:r>
+        <w:t>SET</w:t>
+      </w:r>
+      <w:r>
+        <w:t>STOP</w:t>
+      </w:r>
+      <w:r>
+        <w:t>MARKER</w:t>
+      </w:r>
+      <w:r>
+        <w:t xml:space="preserve">: Set </w:t>
+      </w:r>
+      <w:r>
+        <w:t>stop</w:t>
+      </w:r>
+      <w:r>
+        <w:t xml:space="preserve"> </w:t>
+      </w:r>
+      <w:r>
+        <w:t>marker</w:t>
+      </w:r>
+      <w:r>
+        <w:t>, clear start</w:t>
+      </w:r>
+      <w:r>
+        <w:t>. You must call Perform Refresh to update the screen.</w:t>
+      </w:r>
+      <w:r>
+        <w:t xml:space="preserve"> </w:t>
+      </w:r>
+      <w:r>
+        <w:rPr>
+          <w:vertAlign w:val="superscript"/>
+        </w:rPr>
+        <w:t>[</w:t>
+      </w:r>
+      <w:r>
+        <w:rPr>
+          <w:vertAlign w:val="superscript"/>
+        </w:rPr>
+        <w:t>13</w:t>
+      </w:r>
+      <w:r>
+        <w:rPr>
+          <w:vertAlign w:val="superscript"/>
+        </w:rPr>
+        <w:t>]</w:t>
+      </w:r>
+    </w:p>
+    <w:p>
+      <w:pPr>
+        <w:pStyle w:val="ListParagraph"/>
+        <w:numPr>
+          <w:ilvl w:val="0"/>
+          <w:numId w:val="3"/>
+        </w:numPr>
+      </w:pPr>
+      <w:r>
+        <w:t>CLEARSTARTSTOP</w:t>
+      </w:r>
+      <w:r>
+        <w:t>MARKER</w:t>
+      </w:r>
+      <w:r>
+        <w:t>: Clear both flags</w:t>
+      </w:r>
+      <w:r>
+        <w:t>. You must call Perform Refresh to update the screen.</w:t>
+      </w:r>
+      <w:r>
+        <w:t xml:space="preserve"> </w:t>
+      </w:r>
+      <w:r>
+        <w:rPr>
+          <w:vertAlign w:val="superscript"/>
+        </w:rPr>
+        <w:t>[</w:t>
+      </w:r>
+      <w:r>
+        <w:rPr>
+          <w:vertAlign w:val="superscript"/>
+        </w:rPr>
+        <w:t>13</w:t>
+      </w:r>
+      <w:r>
+        <w:rPr>
+          <w:vertAlign w:val="superscript"/>
+        </w:rPr>
+        <w:t>]</w:t>
+      </w:r>
+    </w:p>
+    <w:p/>
+    <w:p>
+      <w:r>
+        <w:t xml:space="preserve">If </w:t>
+      </w:r>
+      <w:proofErr w:type="spellStart"/>
+      <w:r>
+        <w:t>jid</w:t>
+      </w:r>
+      <w:proofErr w:type="spellEnd"/>
+      <w:r>
+        <w:t xml:space="preserve"> is not given or not found, an error will be produced.</w:t>
+      </w:r>
+    </w:p>
+    <w:p>
+      <w:pPr>
+        <w:pStyle w:val="Heading3"/>
+      </w:pPr>
+      <w:r>
+        <w:t>GMO</w:t>
+      </w:r>
+      <w:r>
+        <w:t xml:space="preserve"> </w:t>
+      </w:r>
+      <w:r>
+        <w:rPr>
+          <w:vertAlign w:val="superscript"/>
+        </w:rPr>
+        <w:t>[13]</w:t>
+      </w:r>
+    </w:p>
+    <w:p>
+      <w:r>
+        <w:t>Get information about Galactic Map Objects from EDSM.</w:t>
+      </w:r>
+      <w:r>
+        <w:t xml:space="preserve">  EDD downloads the GMO list from EDSM on </w:t>
+      </w:r>
+      <w:proofErr w:type="spellStart"/>
+      <w:r>
+        <w:t>startup</w:t>
+      </w:r>
+      <w:proofErr w:type="spellEnd"/>
+      <w:r>
+        <w:t>. The GMO list contains community driven points of interest and regions.</w:t>
+      </w:r>
+    </w:p>
+    <w:p/>
+    <w:p>
+      <w:r>
+        <w:t>GMO</w:t>
+      </w:r>
+      <w:r>
+        <w:t xml:space="preserve"> </w:t>
+      </w:r>
+      <w:r>
+        <w:t>[PREFIX &lt;name&gt;] &lt;command&gt;</w:t>
+      </w:r>
+    </w:p>
+    <w:p/>
+    <w:p>
+      <w:r>
+        <w:t>&lt;name&gt; = variable prefix, if not given G_ is the default. If &lt;name&gt; is missing after prefix an error will be produced.</w:t>
+      </w:r>
+    </w:p>
+    <w:p/>
+    <w:p>
+      <w:r>
+        <w:t>Command Name (case insensitive):</w:t>
+      </w:r>
+    </w:p>
+    <w:p>
+      <w:pPr>
+        <w:pStyle w:val="ListParagraph"/>
+        <w:numPr>
+          <w:ilvl w:val="0"/>
+          <w:numId w:val="3"/>
+        </w:numPr>
+        <w:rPr>
+          <w:sz w:val="22"/>
+        </w:rPr>
+      </w:pPr>
+      <w:r>
+        <w:rPr>
+          <w:sz w:val="22"/>
+        </w:rPr>
+        <w:t xml:space="preserve">LIST: </w:t>
+      </w:r>
+      <w:r>
+        <w:rPr>
+          <w:sz w:val="22"/>
+        </w:rPr>
+        <w:t>[&lt;wildcard&gt;]: List all GMOs.  Optionally a name or a wildcard can be used which is matched against the GMO name.</w:t>
+      </w:r>
+      <w:r>
+        <w:rPr>
+          <w:sz w:val="22"/>
+        </w:rPr>
+        <w:t xml:space="preserve"> Each GMO will have a prefix set to:</w:t>
       </w:r>
     </w:p>
     <w:p>
@@ -26370,277 +26671,6 @@
           <w:ilvl w:val="1"/>
           <w:numId w:val="3"/>
         </w:numPr>
-      </w:pPr>
-      <w:r>
-        <w:t>Section 3.2, Mission Information at that point in history.</w:t>
-      </w:r>
-    </w:p>
-    <w:p>
-      <w:pPr>
-        <w:pStyle w:val="ListParagraph"/>
-        <w:numPr>
-          <w:ilvl w:val="0"/>
-          <w:numId w:val="3"/>
-        </w:numPr>
-      </w:pPr>
-      <w:r>
-        <w:t>NOTE “note</w:t>
-      </w:r>
-      <w:proofErr w:type="gramStart"/>
-      <w:r>
-        <w:t>” :</w:t>
-      </w:r>
-      <w:proofErr w:type="gramEnd"/>
-      <w:r>
-        <w:t xml:space="preserve"> Set note on journal entry </w:t>
-      </w:r>
-      <w:r>
-        <w:rPr>
-          <w:vertAlign w:val="superscript"/>
-        </w:rPr>
-        <w:t>[</w:t>
-      </w:r>
-      <w:r>
-        <w:rPr>
-          <w:vertAlign w:val="superscript"/>
-        </w:rPr>
-        <w:t>12</w:t>
-      </w:r>
-      <w:r>
-        <w:rPr>
-          <w:vertAlign w:val="superscript"/>
-        </w:rPr>
-        <w:t>]</w:t>
-      </w:r>
-    </w:p>
-    <w:p>
-      <w:pPr>
-        <w:pStyle w:val="ListParagraph"/>
-        <w:numPr>
-          <w:ilvl w:val="0"/>
-          <w:numId w:val="3"/>
-        </w:numPr>
-      </w:pPr>
-      <w:r>
-        <w:t>SET</w:t>
-      </w:r>
-      <w:r>
-        <w:t>START</w:t>
-      </w:r>
-      <w:r>
-        <w:t>MARKER</w:t>
-      </w:r>
-      <w:r>
-        <w:t xml:space="preserve">: Set start </w:t>
-      </w:r>
-      <w:r>
-        <w:t>marker,</w:t>
-      </w:r>
-      <w:r>
-        <w:t xml:space="preserve"> clear stop</w:t>
-      </w:r>
-      <w:r>
-        <w:t>. You must call Perform Refresh to update the screen.</w:t>
-      </w:r>
-      <w:r>
-        <w:t xml:space="preserve"> </w:t>
-      </w:r>
-      <w:r>
-        <w:rPr>
-          <w:vertAlign w:val="superscript"/>
-        </w:rPr>
-        <w:t>[</w:t>
-      </w:r>
-      <w:r>
-        <w:rPr>
-          <w:vertAlign w:val="superscript"/>
-        </w:rPr>
-        <w:t>13</w:t>
-      </w:r>
-      <w:r>
-        <w:rPr>
-          <w:vertAlign w:val="superscript"/>
-        </w:rPr>
-        <w:t>]</w:t>
-      </w:r>
-    </w:p>
-    <w:p>
-      <w:pPr>
-        <w:pStyle w:val="ListParagraph"/>
-        <w:numPr>
-          <w:ilvl w:val="0"/>
-          <w:numId w:val="3"/>
-        </w:numPr>
-      </w:pPr>
-      <w:r>
-        <w:t>SET</w:t>
-      </w:r>
-      <w:r>
-        <w:t>STOP</w:t>
-      </w:r>
-      <w:r>
-        <w:t>MARKER</w:t>
-      </w:r>
-      <w:r>
-        <w:t xml:space="preserve">: Set </w:t>
-      </w:r>
-      <w:r>
-        <w:t>stop</w:t>
-      </w:r>
-      <w:r>
-        <w:t xml:space="preserve"> </w:t>
-      </w:r>
-      <w:r>
-        <w:t>marker</w:t>
-      </w:r>
-      <w:r>
-        <w:t>, clear start</w:t>
-      </w:r>
-      <w:r>
-        <w:t>. You must call Perform Refresh to update the screen.</w:t>
-      </w:r>
-      <w:r>
-        <w:t xml:space="preserve"> </w:t>
-      </w:r>
-      <w:r>
-        <w:rPr>
-          <w:vertAlign w:val="superscript"/>
-        </w:rPr>
-        <w:t>[</w:t>
-      </w:r>
-      <w:r>
-        <w:rPr>
-          <w:vertAlign w:val="superscript"/>
-        </w:rPr>
-        <w:t>13</w:t>
-      </w:r>
-      <w:r>
-        <w:rPr>
-          <w:vertAlign w:val="superscript"/>
-        </w:rPr>
-        <w:t>]</w:t>
-      </w:r>
-    </w:p>
-    <w:p>
-      <w:pPr>
-        <w:pStyle w:val="ListParagraph"/>
-        <w:numPr>
-          <w:ilvl w:val="0"/>
-          <w:numId w:val="3"/>
-        </w:numPr>
-      </w:pPr>
-      <w:r>
-        <w:t>CLEARSTARTSTOP</w:t>
-      </w:r>
-      <w:r>
-        <w:t>MARKER</w:t>
-      </w:r>
-      <w:r>
-        <w:t>: Clear both flags</w:t>
-      </w:r>
-      <w:r>
-        <w:t>. You must call Perform Refresh to update the screen.</w:t>
-      </w:r>
-      <w:r>
-        <w:t xml:space="preserve"> </w:t>
-      </w:r>
-      <w:r>
-        <w:rPr>
-          <w:vertAlign w:val="superscript"/>
-        </w:rPr>
-        <w:t>[</w:t>
-      </w:r>
-      <w:r>
-        <w:rPr>
-          <w:vertAlign w:val="superscript"/>
-        </w:rPr>
-        <w:t>13</w:t>
-      </w:r>
-      <w:r>
-        <w:rPr>
-          <w:vertAlign w:val="superscript"/>
-        </w:rPr>
-        <w:t>]</w:t>
-      </w:r>
-    </w:p>
-    <w:p/>
-    <w:p>
-      <w:r>
-        <w:t xml:space="preserve">If </w:t>
-      </w:r>
-      <w:proofErr w:type="spellStart"/>
-      <w:r>
-        <w:t>jid</w:t>
-      </w:r>
-      <w:proofErr w:type="spellEnd"/>
-      <w:r>
-        <w:t xml:space="preserve"> is not given or not found, an error will be produced.</w:t>
-      </w:r>
-    </w:p>
-    <w:p>
-      <w:pPr>
-        <w:pStyle w:val="Heading3"/>
-      </w:pPr>
-      <w:r>
-        <w:t>GMO</w:t>
-      </w:r>
-      <w:r>
-        <w:t xml:space="preserve"> </w:t>
-      </w:r>
-      <w:r>
-        <w:rPr>
-          <w:vertAlign w:val="superscript"/>
-        </w:rPr>
-        <w:t>[13]</w:t>
-      </w:r>
-    </w:p>
-    <w:p>
-      <w:r>
-        <w:t>Get information about Galactic Map Objects from EDSM.</w:t>
-      </w:r>
-      <w:r>
-        <w:t xml:space="preserve">  EDD downloads the GMO list from EDSM on </w:t>
-      </w:r>
-      <w:proofErr w:type="spellStart"/>
-      <w:r>
-        <w:t>startup</w:t>
-      </w:r>
-      <w:proofErr w:type="spellEnd"/>
-      <w:r>
-        <w:t>. The GMO list contains community driven points of interest and regions.</w:t>
-      </w:r>
-    </w:p>
-    <w:p/>
-    <w:p>
-      <w:r>
-        <w:t>GMO</w:t>
-      </w:r>
-      <w:r>
-        <w:t xml:space="preserve"> </w:t>
-      </w:r>
-      <w:r>
-        <w:t>[PREFIX &lt;name&gt;] &lt;command&gt;</w:t>
-      </w:r>
-    </w:p>
-    <w:p/>
-    <w:p>
-      <w:r>
-        <w:t>&lt;name&gt; = variable prefix, if not given G_ is the default. If &lt;name&gt; is missing after prefix an error will be produced.</w:t>
-      </w:r>
-    </w:p>
-    <w:p/>
-    <w:p>
-      <w:r>
-        <w:t>Command Name (case insensitive):</w:t>
-      </w:r>
-    </w:p>
-    <w:p>
-      <w:pPr>
-        <w:pStyle w:val="ListParagraph"/>
-        <w:numPr>
-          <w:ilvl w:val="0"/>
-          <w:numId w:val="3"/>
-        </w:numPr>
         <w:rPr>
           <w:sz w:val="22"/>
         </w:rPr>
@@ -26648,20 +26678,73 @@
       <w:r>
         <w:rPr>
           <w:sz w:val="22"/>
-        </w:rPr>
-        <w:t xml:space="preserve">LIST: </w:t>
-      </w:r>
+          <w:lang w:val="es-ES"/>
+        </w:rPr>
+        <w:t xml:space="preserve">GMO </w:t>
+      </w:r>
+      <w:proofErr w:type="spellStart"/>
       <w:r>
         <w:rPr>
           <w:sz w:val="22"/>
-        </w:rPr>
-        <w:t>[&lt;wildcard&gt;]: List all GMOs.  Optionally a name or a wildcard can be used which is matched against the GMO name.</w:t>
-      </w:r>
+          <w:lang w:val="es-ES"/>
+        </w:rPr>
+        <w:t>Prefix</w:t>
+      </w:r>
+      <w:proofErr w:type="spellEnd"/>
       <w:r>
         <w:rPr>
           <w:sz w:val="22"/>
-        </w:rPr>
-        <w:t xml:space="preserve"> Each GMO will have a prefix set to:</w:t>
+          <w:lang w:val="es-ES"/>
+        </w:rPr>
+        <w:t xml:space="preserve"> = </w:t>
+      </w:r>
+      <w:proofErr w:type="spellStart"/>
+      <w:r>
+        <w:rPr>
+          <w:sz w:val="22"/>
+          <w:lang w:val="es-ES"/>
+        </w:rPr>
+        <w:t>Prefix</w:t>
+      </w:r>
+      <w:proofErr w:type="spellEnd"/>
+      <w:r>
+        <w:rPr>
+          <w:sz w:val="22"/>
+          <w:lang w:val="es-ES"/>
+        </w:rPr>
+        <w:t xml:space="preserve"> + “_” + </w:t>
+      </w:r>
+      <w:proofErr w:type="spellStart"/>
+      <w:r>
+        <w:rPr>
+          <w:sz w:val="22"/>
+          <w:lang w:val="es-ES"/>
+        </w:rPr>
+        <w:t>GMOIndex</w:t>
+      </w:r>
+      <w:proofErr w:type="spellEnd"/>
+      <w:r>
+        <w:rPr>
+          <w:sz w:val="22"/>
+          <w:lang w:val="es-ES"/>
+        </w:rPr>
+        <w:t xml:space="preserve"> + “_”.    GMO </w:t>
+      </w:r>
+      <w:proofErr w:type="spellStart"/>
+      <w:r>
+        <w:rPr>
+          <w:sz w:val="22"/>
+          <w:lang w:val="es-ES"/>
+        </w:rPr>
+        <w:t>index</w:t>
+      </w:r>
+      <w:proofErr w:type="spellEnd"/>
+      <w:r>
+        <w:rPr>
+          <w:sz w:val="22"/>
+          <w:lang w:val="es-ES"/>
+        </w:rPr>
+        <w:t xml:space="preserve"> is 1,2,3 etc.</w:t>
       </w:r>
     </w:p>
     <w:p>
@@ -26678,89 +26761,22 @@
       <w:r>
         <w:rPr>
           <w:sz w:val="22"/>
-          <w:lang w:val="es-ES"/>
-        </w:rPr>
-        <w:t xml:space="preserve">GMO </w:t>
+        </w:rPr>
+        <w:t xml:space="preserve">Prefix + </w:t>
       </w:r>
       <w:proofErr w:type="spellStart"/>
       <w:r>
         <w:rPr>
           <w:sz w:val="22"/>
-          <w:lang w:val="es-ES"/>
-        </w:rPr>
-        <w:t>Prefix</w:t>
+        </w:rPr>
+        <w:t>TotalCount</w:t>
       </w:r>
       <w:proofErr w:type="spellEnd"/>
       <w:r>
         <w:rPr>
           <w:sz w:val="22"/>
-          <w:lang w:val="es-ES"/>
-        </w:rPr>
-        <w:t xml:space="preserve"> = </w:t>
-      </w:r>
-      <w:proofErr w:type="spellStart"/>
-      <w:r>
-        <w:rPr>
-          <w:sz w:val="22"/>
-          <w:lang w:val="es-ES"/>
-        </w:rPr>
-        <w:t>Prefix</w:t>
-      </w:r>
-      <w:proofErr w:type="spellEnd"/>
-      <w:r>
-        <w:rPr>
-          <w:sz w:val="22"/>
-          <w:lang w:val="es-ES"/>
-        </w:rPr>
-        <w:t xml:space="preserve"> + “_” + </w:t>
-      </w:r>
-      <w:proofErr w:type="spellStart"/>
-      <w:r>
-        <w:rPr>
-          <w:sz w:val="22"/>
-          <w:lang w:val="es-ES"/>
-        </w:rPr>
-        <w:t>GMOIndex</w:t>
-      </w:r>
-      <w:proofErr w:type="spellEnd"/>
-      <w:r>
-        <w:rPr>
-          <w:sz w:val="22"/>
-          <w:lang w:val="es-ES"/>
-        </w:rPr>
-        <w:t xml:space="preserve"> + “_”.    GMO </w:t>
-      </w:r>
-      <w:proofErr w:type="spellStart"/>
-      <w:r>
-        <w:rPr>
-          <w:sz w:val="22"/>
-          <w:lang w:val="es-ES"/>
-        </w:rPr>
-        <w:t>index</w:t>
-      </w:r>
-      <w:proofErr w:type="spellEnd"/>
-      <w:r>
-        <w:rPr>
-          <w:sz w:val="22"/>
-          <w:lang w:val="es-ES"/>
-        </w:rPr>
-        <w:t xml:space="preserve"> </w:t>
-      </w:r>
-      <w:proofErr w:type="spellStart"/>
-      <w:r>
-        <w:rPr>
-          <w:sz w:val="22"/>
-          <w:lang w:val="es-ES"/>
-        </w:rPr>
-        <w:t>is</w:t>
-      </w:r>
-      <w:proofErr w:type="spellEnd"/>
-      <w:r>
-        <w:rPr>
-          <w:sz w:val="22"/>
-          <w:lang w:val="es-ES"/>
-        </w:rPr>
-        <w:t xml:space="preserve"> 1,2,3 etc.</w:t>
+        </w:rPr>
+        <w:t xml:space="preserve"> will hold the number of bookmarks in total.</w:t>
       </w:r>
     </w:p>
     <w:p>
@@ -26785,7 +26801,7 @@
         <w:rPr>
           <w:sz w:val="22"/>
         </w:rPr>
-        <w:t>TotalCount</w:t>
+        <w:t>MatchCount</w:t>
       </w:r>
       <w:proofErr w:type="spellEnd"/>
       <w:r>
@@ -26793,6 +26809,50 @@
           <w:sz w:val="22"/>
         </w:rPr>
         <w:t xml:space="preserve"> will hold the number of bookmarks in total.</w:t>
+      </w:r>
+    </w:p>
+    <w:p>
+      <w:pPr>
+        <w:pStyle w:val="ListParagraph"/>
+        <w:numPr>
+          <w:ilvl w:val="0"/>
+          <w:numId w:val="3"/>
+        </w:numPr>
+        <w:rPr>
+          <w:sz w:val="22"/>
+        </w:rPr>
+      </w:pPr>
+      <w:r>
+        <w:rPr>
+          <w:sz w:val="22"/>
+        </w:rPr>
+        <w:t>EXIST</w:t>
+      </w:r>
+      <w:r>
+        <w:rPr>
+          <w:sz w:val="22"/>
+        </w:rPr>
+        <w:t>S</w:t>
+      </w:r>
+      <w:r>
+        <w:rPr>
+          <w:sz w:val="22"/>
+        </w:rPr>
+        <w:t xml:space="preserve"> &lt;name</w:t>
+      </w:r>
+      <w:proofErr w:type="gramStart"/>
+      <w:r>
+        <w:rPr>
+          <w:sz w:val="22"/>
+        </w:rPr>
+        <w:t>&gt; :</w:t>
+      </w:r>
+      <w:proofErr w:type="gramEnd"/>
+      <w:r>
+        <w:rPr>
+          <w:sz w:val="22"/>
+        </w:rPr>
+        <w:t xml:space="preserve"> Check if &lt;name&gt; exists and output its information if it does.</w:t>
       </w:r>
     </w:p>
     <w:p>
@@ -26810,65 +26870,19 @@
         <w:rPr>
           <w:sz w:val="22"/>
         </w:rPr>
-        <w:t xml:space="preserve">Prefix + </w:t>
-      </w:r>
-      <w:proofErr w:type="spellStart"/>
+        <w:t>Prefix + Exist</w:t>
+      </w:r>
       <w:r>
         <w:rPr>
           <w:sz w:val="22"/>
         </w:rPr>
-        <w:t>MatchCount</w:t>
-      </w:r>
-      <w:proofErr w:type="spellEnd"/>
+        <w:t>s</w:t>
+      </w:r>
       <w:r>
         <w:rPr>
           <w:sz w:val="22"/>
         </w:rPr>
-        <w:t xml:space="preserve"> will hold the number of bookmarks in total.</w:t>
-      </w:r>
-    </w:p>
-    <w:p>
-      <w:pPr>
-        <w:pStyle w:val="ListParagraph"/>
-        <w:numPr>
-          <w:ilvl w:val="0"/>
-          <w:numId w:val="3"/>
-        </w:numPr>
-        <w:rPr>
-          <w:sz w:val="22"/>
-        </w:rPr>
-      </w:pPr>
-      <w:r>
-        <w:rPr>
-          <w:sz w:val="22"/>
-        </w:rPr>
-        <w:t>EXIST</w:t>
-      </w:r>
-      <w:r>
-        <w:rPr>
-          <w:sz w:val="22"/>
-        </w:rPr>
-        <w:t>S</w:t>
-      </w:r>
-      <w:r>
-        <w:rPr>
-          <w:sz w:val="22"/>
-        </w:rPr>
-        <w:t xml:space="preserve"> &lt;name</w:t>
-      </w:r>
-      <w:proofErr w:type="gramStart"/>
-      <w:r>
-        <w:rPr>
-          <w:sz w:val="22"/>
-        </w:rPr>
-        <w:t>&gt; :</w:t>
-      </w:r>
-      <w:proofErr w:type="gramEnd"/>
-      <w:r>
-        <w:rPr>
-          <w:sz w:val="22"/>
-        </w:rPr>
-        <w:t xml:space="preserve"> Check if &lt;name&gt; exists and output its information if it does.</w:t>
+        <w:t xml:space="preserve"> = 1 if found, 0 if not</w:t>
       </w:r>
     </w:p>
     <w:p>
@@ -26886,42 +26900,13 @@
         <w:rPr>
           <w:sz w:val="22"/>
         </w:rPr>
-        <w:t>Prefix + Exist</w:t>
-      </w:r>
-      <w:r>
-        <w:rPr>
-          <w:sz w:val="22"/>
-        </w:rPr>
-        <w:t>s</w:t>
-      </w:r>
-      <w:r>
-        <w:rPr>
-          <w:sz w:val="22"/>
-        </w:rPr>
-        <w:t xml:space="preserve"> = 1 if found, 0 if not</w:t>
-      </w:r>
-    </w:p>
-    <w:p>
-      <w:pPr>
-        <w:pStyle w:val="ListParagraph"/>
-        <w:numPr>
-          <w:ilvl w:val="1"/>
-          <w:numId w:val="3"/>
-        </w:numPr>
-        <w:rPr>
-          <w:sz w:val="22"/>
-        </w:rPr>
-      </w:pPr>
-      <w:r>
-        <w:rPr>
-          <w:sz w:val="22"/>
-        </w:rPr>
         <w:t>GMO Prefix = Prefix</w:t>
       </w:r>
     </w:p>
     <w:p/>
     <w:p>
       <w:r>
+        <w:lastRenderedPageBreak/>
         <w:t>Options output the following variable, per GMO</w:t>
       </w:r>
     </w:p>

</xml_diff>

<commit_message>
Looking up systems commits them to the DB so you can work with an empty DB
Expeditions, Exploration now go and try and fill the DB with systems from EDSM if they are not in the DB.  This means it is much better with smaller DB - you get positions..

EDSM URL lookup optimised to use the function inside EDSM class.
Action Star can do an EDSM keyword to do a lookup
After looking up systems from EDSM using the Find Systems User Control , we check they are in the systems DB and add them back in if not

Material Icons - change text colour in scan panel dependent on brightness of background
</commit_message>
<xml_diff>
--- a/Docs/Action V21.docx
+++ b/Docs/Action V21.docx
@@ -5601,16 +5601,7 @@
         <w:ind w:left="720" w:firstLine="720"/>
       </w:pPr>
       <w:r>
-        <w:t xml:space="preserve">As above but with </w:t>
-      </w:r>
-      <w:r>
-        <w:t xml:space="preserve">no </w:t>
-      </w:r>
-      <w:r>
-        <w:t>form position</w:t>
-      </w:r>
-      <w:r>
-        <w:t>. Form will be centred.</w:t>
+        <w:t>As above but with no form position. Form will be centred.</w:t>
       </w:r>
     </w:p>
     <w:p>
@@ -6761,11 +6752,81 @@
     <w:p/>
     <w:p>
       <w:r>
+        <w:t xml:space="preserve">For visible: </w:t>
+      </w:r>
+      <w:r>
+        <w:rPr>
+          <w:vertAlign w:val="superscript"/>
+        </w:rPr>
+        <w:t>[21]</w:t>
+      </w:r>
+    </w:p>
+    <w:p>
+      <w:r>
+        <w:t>&lt;</w:t>
+      </w:r>
+      <w:proofErr w:type="spellStart"/>
+      <w:r>
+        <w:t>optionalparameters</w:t>
+      </w:r>
+      <w:proofErr w:type="spellEnd"/>
+      <w:r>
+        <w:t>&gt; = &lt;</w:t>
+      </w:r>
+      <w:proofErr w:type="spellStart"/>
+      <w:r>
+        <w:t>ControlName</w:t>
+      </w:r>
+      <w:proofErr w:type="spellEnd"/>
+      <w:proofErr w:type="gramStart"/>
+      <w:r>
+        <w:t>&gt;  &lt;</w:t>
+      </w:r>
+      <w:proofErr w:type="gramEnd"/>
+      <w:r>
+        <w:t xml:space="preserve">no text&gt;  | ‘,’ &lt;V&gt;.  </w:t>
+      </w:r>
+    </w:p>
+    <w:p>
+      <w:r>
+        <w:t xml:space="preserve">If no optional parameters are given after </w:t>
+      </w:r>
+      <w:proofErr w:type="spellStart"/>
+      <w:r>
+        <w:t>ControlName</w:t>
+      </w:r>
+      <w:proofErr w:type="spellEnd"/>
+      <w:r>
+        <w:t xml:space="preserve">, report the </w:t>
+      </w:r>
+      <w:r>
+        <w:t xml:space="preserve">visible </w:t>
+      </w:r>
+      <w:r>
+        <w:t>state of the control in variable “Visible”.</w:t>
+      </w:r>
+    </w:p>
+    <w:p>
+      <w:r>
+        <w:t xml:space="preserve">If the optional parameter V is given (1 or 0) set the control </w:t>
+      </w:r>
+      <w:r>
+        <w:t>visible</w:t>
+      </w:r>
+      <w:r>
+        <w:t xml:space="preserve"> state to this.</w:t>
+      </w:r>
+    </w:p>
+    <w:p/>
+    <w:p>
+      <w:r>
         <w:t xml:space="preserve">For </w:t>
       </w:r>
-      <w:r>
-        <w:t>visible</w:t>
-      </w:r>
+      <w:proofErr w:type="spellStart"/>
+      <w:r>
+        <w:t>controlbounds</w:t>
+      </w:r>
+      <w:proofErr w:type="spellEnd"/>
       <w:r>
         <w:t xml:space="preserve">: </w:t>
       </w:r>
@@ -6799,13 +6860,7 @@
       </w:r>
       <w:proofErr w:type="gramEnd"/>
       <w:r>
-        <w:t>no text&gt;  | ‘,’ &lt;</w:t>
-      </w:r>
-      <w:r>
-        <w:t>V</w:t>
-      </w:r>
-      <w:r>
-        <w:t xml:space="preserve">&gt;.  </w:t>
+        <w:t>no text&gt;  | ‘,’ &lt;X&gt; ‘,’ &lt;Y&gt; ‘,’ &lt;W&gt; ‘,’ &lt;H&gt;</w:t>
       </w:r>
     </w:p>
     <w:p>
@@ -6818,101 +6873,20 @@
       </w:r>
       <w:proofErr w:type="spellEnd"/>
       <w:r>
-        <w:t xml:space="preserve">, report the </w:t>
-      </w:r>
-      <w:r>
-        <w:t xml:space="preserve">visible </w:t>
-      </w:r>
-      <w:r>
-        <w:t>state of the control in variable “</w:t>
-      </w:r>
-      <w:r>
-        <w:t>Visible</w:t>
-      </w:r>
-      <w:r>
-        <w:t>”.</w:t>
-      </w:r>
-    </w:p>
-    <w:p>
-      <w:r>
-        <w:t xml:space="preserve">If the optional parameter </w:t>
-      </w:r>
-      <w:r>
-        <w:t>V</w:t>
-      </w:r>
-      <w:r>
-        <w:t xml:space="preserve"> is given (1 or 0) set the control </w:t>
-      </w:r>
-      <w:r>
-        <w:t>visible</w:t>
-      </w:r>
-      <w:r>
-        <w:t xml:space="preserve"> state to this.</w:t>
-      </w:r>
-    </w:p>
-    <w:p/>
-    <w:p>
-      <w:r>
-        <w:t xml:space="preserve">For </w:t>
-      </w:r>
-      <w:proofErr w:type="spellStart"/>
-      <w:r>
-        <w:t>controlbounds</w:t>
-      </w:r>
-      <w:proofErr w:type="spellEnd"/>
-      <w:r>
-        <w:t xml:space="preserve">: </w:t>
-      </w:r>
-      <w:r>
-        <w:rPr>
-          <w:vertAlign w:val="superscript"/>
-        </w:rPr>
-        <w:t>[21]</w:t>
-      </w:r>
-    </w:p>
-    <w:p>
-      <w:r>
-        <w:t>&lt;</w:t>
-      </w:r>
-      <w:proofErr w:type="spellStart"/>
-      <w:r>
-        <w:t>optionalparameters</w:t>
-      </w:r>
-      <w:proofErr w:type="spellEnd"/>
-      <w:r>
-        <w:t>&gt; = &lt;</w:t>
-      </w:r>
-      <w:proofErr w:type="spellStart"/>
-      <w:r>
-        <w:t>ControlName</w:t>
-      </w:r>
-      <w:proofErr w:type="spellEnd"/>
+        <w:t xml:space="preserve">, report the controls bounds in variables </w:t>
+      </w:r>
       <w:proofErr w:type="gramStart"/>
       <w:r>
-        <w:t>&gt;  &lt;</w:t>
+        <w:t>X,Y</w:t>
       </w:r>
       <w:proofErr w:type="gramEnd"/>
       <w:r>
-        <w:t xml:space="preserve">no text&gt;  | ‘,’ </w:t>
-      </w:r>
-      <w:r>
-        <w:t>&lt;X&gt; ‘,’ &lt;Y&gt; ‘,’ &lt;W&gt; ‘,’ &lt;H&gt;</w:t>
-      </w:r>
-    </w:p>
-    <w:p>
-      <w:r>
-        <w:t xml:space="preserve">If no optional parameters are given after </w:t>
-      </w:r>
-      <w:proofErr w:type="spellStart"/>
-      <w:r>
-        <w:t>ControlName</w:t>
-      </w:r>
-      <w:proofErr w:type="spellEnd"/>
-      <w:r>
-        <w:t xml:space="preserve">, report the </w:t>
-      </w:r>
-      <w:r>
-        <w:t xml:space="preserve">controls bounds in variables </w:t>
+        <w:t>,W,H.</w:t>
+      </w:r>
+    </w:p>
+    <w:p>
+      <w:r>
+        <w:t xml:space="preserve">If the optional parameters </w:t>
       </w:r>
       <w:proofErr w:type="gramStart"/>
       <w:r>
@@ -6920,32 +6894,7 @@
       </w:r>
       <w:proofErr w:type="gramEnd"/>
       <w:r>
-        <w:t>,W,H.</w:t>
-      </w:r>
-    </w:p>
-    <w:p>
-      <w:r>
-        <w:t xml:space="preserve">If the optional parameters </w:t>
-      </w:r>
-      <w:proofErr w:type="gramStart"/>
-      <w:r>
-        <w:t>X,Y</w:t>
-      </w:r>
-      <w:proofErr w:type="gramEnd"/>
-      <w:r>
-        <w:t xml:space="preserve">, </w:t>
-      </w:r>
-      <w:r>
-        <w:t xml:space="preserve">W and H are given, set the </w:t>
-      </w:r>
-      <w:r>
-        <w:t>control</w:t>
-      </w:r>
-      <w:r>
-        <w:t xml:space="preserve"> to th</w:t>
-      </w:r>
-      <w:r>
-        <w:t>ese bounds.</w:t>
+        <w:t>, W and H are given, set the control to these bounds.</w:t>
       </w:r>
     </w:p>
     <w:p/>
@@ -27752,7 +27701,23 @@
           <w:sz w:val="22"/>
           <w:lang w:val="es-ES"/>
         </w:rPr>
-        <w:t xml:space="preserve"> is 1,2,3 etc.</w:t>
+        <w:t xml:space="preserve"> </w:t>
+      </w:r>
+      <w:proofErr w:type="spellStart"/>
+      <w:r>
+        <w:rPr>
+          <w:sz w:val="22"/>
+          <w:lang w:val="es-ES"/>
+        </w:rPr>
+        <w:t>is</w:t>
+      </w:r>
+      <w:proofErr w:type="spellEnd"/>
+      <w:r>
+        <w:rPr>
+          <w:sz w:val="22"/>
+          <w:lang w:val="es-ES"/>
+        </w:rPr>
+        <w:t xml:space="preserve"> 1,2,3 etc.</w:t>
       </w:r>
     </w:p>
     <w:p>
@@ -32440,7 +32405,28 @@
         <w:t>Section 3.2,</w:t>
       </w:r>
       <w:r>
-        <w:t xml:space="preserve"> System Variables and </w:t>
+        <w:t xml:space="preserve"> System Variables </w:t>
+      </w:r>
+      <w:r>
+        <w:t>(EDDB information will be empty as we no longer store that information against stars</w:t>
+      </w:r>
+      <w:r>
+        <w:t xml:space="preserve"> </w:t>
+      </w:r>
+      <w:r>
+        <w:rPr>
+          <w:vertAlign w:val="superscript"/>
+        </w:rPr>
+        <w:t>21</w:t>
+      </w:r>
+      <w:r>
+        <w:t>)</w:t>
+      </w:r>
+      <w:r>
+        <w:t xml:space="preserve"> </w:t>
+      </w:r>
+      <w:r>
+        <w:t xml:space="preserve">and </w:t>
       </w:r>
       <w:r>
         <w:t>Section 3.2,</w:t>
@@ -32635,7 +32621,21 @@
         <w:spacing w:after="200"/>
       </w:pPr>
       <w:r>
-        <w:t>Star [PREFIX &lt;name&gt;] “&lt;</w:t>
+        <w:t>Star [PREFIX &lt;name</w:t>
+      </w:r>
+      <w:proofErr w:type="gramStart"/>
+      <w:r>
+        <w:t xml:space="preserve">&gt;] </w:t>
+      </w:r>
+      <w:r>
+        <w:t xml:space="preserve"> [</w:t>
+      </w:r>
+      <w:proofErr w:type="gramEnd"/>
+      <w:r>
+        <w:t xml:space="preserve">‘EDSM’] </w:t>
+      </w:r>
+      <w:r>
+        <w:t>“&lt;</w:t>
       </w:r>
       <w:proofErr w:type="spellStart"/>
       <w:r>
@@ -32646,20 +32646,29 @@
         <w:t>&gt;”</w:t>
       </w:r>
       <w:r>
-        <w:t xml:space="preserve"> [</w:t>
-      </w:r>
-      <w:proofErr w:type="gramStart"/>
-      <w:r>
-        <w:t>Options..</w:t>
-      </w:r>
-      <w:proofErr w:type="gramEnd"/>
-      <w:r>
-        <w:t>]</w:t>
+        <w:t xml:space="preserve"> [Options..]</w:t>
       </w:r>
     </w:p>
     <w:p>
       <w:r>
         <w:t>&lt;name&gt; = variable prefix, if not given ST_ is the default. If &lt;name&gt; is missing after prefix an error will be produced.</w:t>
+      </w:r>
+    </w:p>
+    <w:p>
+      <w:r>
+        <w:t>‘EDSM’</w:t>
+      </w:r>
+      <w:r>
+        <w:t xml:space="preserve"> </w:t>
+      </w:r>
+      <w:r>
+        <w:rPr>
+          <w:vertAlign w:val="superscript"/>
+        </w:rPr>
+        <w:t>[21]</w:t>
+      </w:r>
+      <w:r>
+        <w:t xml:space="preserve"> = if present, check EDSM for star information as well</w:t>
       </w:r>
     </w:p>
     <w:p>
@@ -32850,6 +32859,24 @@
       <w:r>
         <w:t xml:space="preserve"> System Variables are written if the star is found</w:t>
       </w:r>
+      <w:r>
+        <w:t xml:space="preserve"> </w:t>
+      </w:r>
+      <w:r>
+        <w:t>(EDDB information will be empty as we no longer store that information against stars</w:t>
+      </w:r>
+      <w:r>
+        <w:t xml:space="preserve"> </w:t>
+      </w:r>
+      <w:r>
+        <w:rPr>
+          <w:vertAlign w:val="superscript"/>
+        </w:rPr>
+        <w:t>21</w:t>
+      </w:r>
+      <w:r>
+        <w:t>)</w:t>
+      </w:r>
     </w:p>
     <w:p>
       <w:pPr>
@@ -32918,6 +32945,7 @@
         </w:numPr>
       </w:pPr>
       <w:r>
+        <w:lastRenderedPageBreak/>
         <w:t>BOOKMARK bookmark-system-</w:t>
       </w:r>
       <w:proofErr w:type="gramStart"/>
@@ -32941,7 +32969,6 @@
         </w:numPr>
       </w:pPr>
       <w:r>
-        <w:lastRenderedPageBreak/>
         <w:t xml:space="preserve">GMO </w:t>
       </w:r>
       <w:proofErr w:type="spellStart"/>

</xml_diff>